<commit_message>
actually saved this time
</commit_message>
<xml_diff>
--- a/Model/Components/BOM.docx
+++ b/Model/Components/BOM.docx
@@ -441,9 +441,9 @@
         <w:lastRenderedPageBreak/>
         <w:drawing>
           <wp:inline distT="0" distB="0" distL="0" distR="0">
-            <wp:extent cx="3088640" cy="8229600"/>
-            <wp:effectExtent l="0" t="0" r="0" b="0"/>
-            <wp:docPr id="12" name="Picture 12"/>
+            <wp:extent cx="4371975" cy="8229600"/>
+            <wp:effectExtent l="0" t="0" r="9525" b="0"/>
+            <wp:docPr id="1" name="Picture 1"/>
             <wp:cNvGraphicFramePr>
               <a:graphicFrameLocks xmlns:a="http://schemas.openxmlformats.org/drawingml/2006/main" noChangeAspect="1"/>
             </wp:cNvGraphicFramePr>
@@ -451,7 +451,7 @@
               <a:graphicData uri="http://schemas.openxmlformats.org/drawingml/2006/picture">
                 <pic:pic xmlns:pic="http://schemas.openxmlformats.org/drawingml/2006/picture">
                   <pic:nvPicPr>
-                    <pic:cNvPr id="0" name="C988AE8.tmp"/>
+                    <pic:cNvPr id="0" name="7A83379.tmp"/>
                     <pic:cNvPicPr/>
                   </pic:nvPicPr>
                   <pic:blipFill>
@@ -469,7 +469,7 @@
                   <pic:spPr>
                     <a:xfrm>
                       <a:off x="0" y="0"/>
-                      <a:ext cx="3088640" cy="8229600"/>
+                      <a:ext cx="4371975" cy="8229600"/>
                     </a:xfrm>
                     <a:prstGeom prst="rect">
                       <a:avLst/>
@@ -481,28 +481,93 @@
           </wp:inline>
         </w:drawing>
       </w:r>
+    </w:p>
+    <w:p>
+      <w:r>
+        <w:rPr>
+          <w:noProof/>
+        </w:rPr>
+        <w:lastRenderedPageBreak/>
+        <w:drawing>
+          <wp:inline distT="0" distB="0" distL="0" distR="0">
+            <wp:extent cx="5887085" cy="8229600"/>
+            <wp:effectExtent l="0" t="0" r="0" b="0"/>
+            <wp:docPr id="7" name="Picture 7"/>
+            <wp:cNvGraphicFramePr>
+              <a:graphicFrameLocks xmlns:a="http://schemas.openxmlformats.org/drawingml/2006/main" noChangeAspect="1"/>
+            </wp:cNvGraphicFramePr>
+            <a:graphic xmlns:a="http://schemas.openxmlformats.org/drawingml/2006/main">
+              <a:graphicData uri="http://schemas.openxmlformats.org/drawingml/2006/picture">
+                <pic:pic xmlns:pic="http://schemas.openxmlformats.org/drawingml/2006/picture">
+                  <pic:nvPicPr>
+                    <pic:cNvPr id="0" name="7A8BBDC.tmp"/>
+                    <pic:cNvPicPr/>
+                  </pic:nvPicPr>
+                  <pic:blipFill>
+                    <a:blip r:embed="rId14">
+                      <a:extLst>
+                        <a:ext uri="{28A0092B-C50C-407E-A947-70E740481C1C}">
+                          <a14:useLocalDpi xmlns:a14="http://schemas.microsoft.com/office/drawing/2010/main" val="0"/>
+                        </a:ext>
+                      </a:extLst>
+                    </a:blip>
+                    <a:stretch>
+                      <a:fillRect/>
+                    </a:stretch>
+                  </pic:blipFill>
+                  <pic:spPr>
+                    <a:xfrm>
+                      <a:off x="0" y="0"/>
+                      <a:ext cx="5887085" cy="8229600"/>
+                    </a:xfrm>
+                    <a:prstGeom prst="rect">
+                      <a:avLst/>
+                    </a:prstGeom>
+                  </pic:spPr>
+                </pic:pic>
+              </a:graphicData>
+            </a:graphic>
+          </wp:inline>
+        </w:drawing>
+      </w:r>
+    </w:p>
+    <w:p>
+      <w:proofErr w:type="gramStart"/>
+      <w:r>
+        <w:lastRenderedPageBreak/>
+        <w:t>legs</w:t>
+      </w:r>
+      <w:proofErr w:type="gramEnd"/>
+      <w:r>
+        <w:t xml:space="preserve"> – 20cm</w:t>
+      </w:r>
+    </w:p>
+    <w:p>
+      <w:r>
+        <w:t>Base – 23cm</w:t>
+      </w:r>
+    </w:p>
+    <w:p>
+      <w:proofErr w:type="gramStart"/>
+      <w:r>
+        <w:t>column</w:t>
+      </w:r>
+      <w:proofErr w:type="gramEnd"/>
+      <w:r>
+        <w:t xml:space="preserve"> – 30</w:t>
+      </w:r>
+      <w:r>
+        <w:t>cm</w:t>
+      </w:r>
+    </w:p>
+    <w:p>
       <w:bookmarkStart w:id="0" w:name="_GoBack"/>
+      <w:r>
+        <w:t xml:space="preserve">Motor controller base </w:t>
+      </w:r>
       <w:bookmarkEnd w:id="0"/>
-    </w:p>
-    <w:p>
-      <w:r>
-        <w:lastRenderedPageBreak/>
-        <w:t>Sides – 20cm</w:t>
-      </w:r>
-    </w:p>
-    <w:p>
-      <w:r>
-        <w:t>Base – 23cm</w:t>
-      </w:r>
-    </w:p>
-    <w:p>
-      <w:r>
-        <w:t>Center – 27cm</w:t>
-      </w:r>
-    </w:p>
-    <w:p>
-      <w:r>
-        <w:t>Motor controller base – 14cm</w:t>
+      <w:r>
+        <w:t>– 14cm</w:t>
       </w:r>
     </w:p>
     <w:p/>

</xml_diff>